<commit_message>
FIX: #404, #268 31292
</commit_message>
<xml_diff>
--- a/202111_SISTRA2-VERSIONES.docx
+++ b/202111_SISTRA2-VERSIONES.docx
@@ -3172,7 +3172,7 @@
         <w:rPr>
           <w:noProof/>
         </w:rPr>
-        <w:instrText xml:space="preserve"> PAGEREF _Toc87256850 \h </w:instrText>
+        <w:instrText xml:space="preserve"> PAGEREF _Toc87257023 \h </w:instrText>
       </w:r>
       <w:r>
         <w:rPr>
@@ -3255,7 +3255,7 @@
         <w:rPr>
           <w:noProof/>
         </w:rPr>
-        <w:instrText xml:space="preserve"> PAGEREF _Toc87256851 \h </w:instrText>
+        <w:instrText xml:space="preserve"> PAGEREF _Toc87257024 \h </w:instrText>
       </w:r>
       <w:r>
         <w:rPr>
@@ -3318,7 +3318,7 @@
         <w:rPr>
           <w:noProof/>
         </w:rPr>
-        <w:instrText xml:space="preserve"> PAGEREF _Toc87256852 \h </w:instrText>
+        <w:instrText xml:space="preserve"> PAGEREF _Toc87257025 \h </w:instrText>
       </w:r>
       <w:r>
         <w:rPr>
@@ -3381,7 +3381,7 @@
         <w:rPr>
           <w:noProof/>
         </w:rPr>
-        <w:instrText xml:space="preserve"> PAGEREF _Toc87256853 \h </w:instrText>
+        <w:instrText xml:space="preserve"> PAGEREF _Toc87257026 \h </w:instrText>
       </w:r>
       <w:r>
         <w:rPr>
@@ -3444,7 +3444,7 @@
         <w:rPr>
           <w:noProof/>
         </w:rPr>
-        <w:instrText xml:space="preserve"> PAGEREF _Toc87256854 \h </w:instrText>
+        <w:instrText xml:space="preserve"> PAGEREF _Toc87257027 \h </w:instrText>
       </w:r>
       <w:r>
         <w:rPr>
@@ -3507,7 +3507,7 @@
         <w:rPr>
           <w:noProof/>
         </w:rPr>
-        <w:instrText xml:space="preserve"> PAGEREF _Toc87256855 \h </w:instrText>
+        <w:instrText xml:space="preserve"> PAGEREF _Toc87257028 \h </w:instrText>
       </w:r>
       <w:r>
         <w:rPr>
@@ -3570,7 +3570,7 @@
         <w:rPr>
           <w:noProof/>
         </w:rPr>
-        <w:instrText xml:space="preserve"> PAGEREF _Toc87256856 \h </w:instrText>
+        <w:instrText xml:space="preserve"> PAGEREF _Toc87257029 \h </w:instrText>
       </w:r>
       <w:r>
         <w:rPr>
@@ -3633,7 +3633,7 @@
         <w:rPr>
           <w:noProof/>
         </w:rPr>
-        <w:instrText xml:space="preserve"> PAGEREF _Toc87256857 \h </w:instrText>
+        <w:instrText xml:space="preserve"> PAGEREF _Toc87257030 \h </w:instrText>
       </w:r>
       <w:r>
         <w:rPr>
@@ -3696,7 +3696,7 @@
         <w:rPr>
           <w:noProof/>
         </w:rPr>
-        <w:instrText xml:space="preserve"> PAGEREF _Toc87256858 \h </w:instrText>
+        <w:instrText xml:space="preserve"> PAGEREF _Toc87257031 \h </w:instrText>
       </w:r>
       <w:r>
         <w:rPr>
@@ -3759,7 +3759,7 @@
         <w:rPr>
           <w:noProof/>
         </w:rPr>
-        <w:instrText xml:space="preserve"> PAGEREF _Toc87256859 \h </w:instrText>
+        <w:instrText xml:space="preserve"> PAGEREF _Toc87257032 \h </w:instrText>
       </w:r>
       <w:r>
         <w:rPr>
@@ -3822,7 +3822,7 @@
         <w:rPr>
           <w:noProof/>
         </w:rPr>
-        <w:instrText xml:space="preserve"> PAGEREF _Toc87256860 \h </w:instrText>
+        <w:instrText xml:space="preserve"> PAGEREF _Toc87257033 \h </w:instrText>
       </w:r>
       <w:r>
         <w:rPr>
@@ -3885,7 +3885,7 @@
         <w:rPr>
           <w:noProof/>
         </w:rPr>
-        <w:instrText xml:space="preserve"> PAGEREF _Toc87256861 \h </w:instrText>
+        <w:instrText xml:space="preserve"> PAGEREF _Toc87257034 \h </w:instrText>
       </w:r>
       <w:r>
         <w:rPr>
@@ -3944,7 +3944,7 @@
           <w:numId w:val="1"/>
         </w:numPr>
       </w:pPr>
-      <w:bookmarkStart w:id="0" w:name="_Toc87256850"/>
+      <w:bookmarkStart w:id="0" w:name="_Toc87257023"/>
       <w:r>
         <w:lastRenderedPageBreak/>
         <w:t>Introducción</w:t>
@@ -3994,7 +3994,7 @@
           <w:numId w:val="1"/>
         </w:numPr>
       </w:pPr>
-      <w:bookmarkStart w:id="1" w:name="_Toc87256851"/>
+      <w:bookmarkStart w:id="1" w:name="_Toc87257024"/>
       <w:proofErr w:type="spellStart"/>
       <w:r>
         <w:t>Release</w:t>
@@ -4021,7 +4021,7 @@
         </w:numPr>
       </w:pPr>
       <w:bookmarkStart w:id="2" w:name="_Toc67914566"/>
-      <w:bookmarkStart w:id="3" w:name="_Toc87256852"/>
+      <w:bookmarkStart w:id="3" w:name="_Toc87257025"/>
       <w:r>
         <w:t>Versión 1.1.1</w:t>
       </w:r>
@@ -4871,7 +4871,7 @@
         </w:rPr>
         <w:br w:type="page"/>
       </w:r>
-      <w:bookmarkStart w:id="5" w:name="_Toc87256853"/>
+      <w:bookmarkStart w:id="5" w:name="_Toc87257026"/>
       <w:r>
         <w:lastRenderedPageBreak/>
         <w:t>Versión 1.1.2 (</w:t>
@@ -5217,7 +5217,7 @@
         <w:br w:type="page"/>
       </w:r>
       <w:bookmarkStart w:id="6" w:name="_Toc67914568"/>
-      <w:bookmarkStart w:id="7" w:name="_Toc87256854"/>
+      <w:bookmarkStart w:id="7" w:name="_Toc87257027"/>
       <w:r>
         <w:lastRenderedPageBreak/>
         <w:t>Versión 1.1.3 (</w:t>
@@ -5543,7 +5543,7 @@
       <w:r>
         <w:br w:type="page"/>
       </w:r>
-      <w:bookmarkStart w:id="9" w:name="_Toc87256855"/>
+      <w:bookmarkStart w:id="9" w:name="_Toc87257028"/>
       <w:r>
         <w:lastRenderedPageBreak/>
         <w:t>Versión 1.1.4</w:t>
@@ -6327,7 +6327,7 @@
           <w:numId w:val="1"/>
         </w:numPr>
       </w:pPr>
-      <w:bookmarkStart w:id="10" w:name="_Toc87256856"/>
+      <w:bookmarkStart w:id="10" w:name="_Toc87257029"/>
       <w:r>
         <w:lastRenderedPageBreak/>
         <w:t>Versión 1.1.5</w:t>
@@ -6526,7 +6526,7 @@
           <w:numId w:val="1"/>
         </w:numPr>
       </w:pPr>
-      <w:bookmarkStart w:id="11" w:name="_Toc87256857"/>
+      <w:bookmarkStart w:id="11" w:name="_Toc87257030"/>
       <w:r>
         <w:lastRenderedPageBreak/>
         <w:t>Versión 1.1.6</w:t>
@@ -6872,7 +6872,7 @@
           <w:numId w:val="1"/>
         </w:numPr>
       </w:pPr>
-      <w:bookmarkStart w:id="12" w:name="_Toc87256858"/>
+      <w:bookmarkStart w:id="12" w:name="_Toc87257031"/>
       <w:r>
         <w:lastRenderedPageBreak/>
         <w:t>Versión 1.1.7</w:t>
@@ -7157,7 +7157,7 @@
           <w:numId w:val="1"/>
         </w:numPr>
       </w:pPr>
-      <w:bookmarkStart w:id="13" w:name="_Toc87256859"/>
+      <w:bookmarkStart w:id="13" w:name="_Toc87257032"/>
       <w:r>
         <w:lastRenderedPageBreak/>
         <w:t>Versión 1.1.8</w:t>
@@ -7557,7 +7557,7 @@
           <w:numId w:val="1"/>
         </w:numPr>
       </w:pPr>
-      <w:bookmarkStart w:id="14" w:name="_Toc87256860"/>
+      <w:bookmarkStart w:id="14" w:name="_Toc87257033"/>
       <w:r>
         <w:lastRenderedPageBreak/>
         <w:t>Versión 1.2.0</w:t>
@@ -28501,7 +28501,7 @@
           <w:numId w:val="1"/>
         </w:numPr>
       </w:pPr>
-      <w:bookmarkStart w:id="15" w:name="_Toc87256861"/>
+      <w:bookmarkStart w:id="15" w:name="_Toc87257034"/>
       <w:r>
         <w:lastRenderedPageBreak/>
         <w:t>Versión 1.2.1</w:t>
@@ -32027,18 +32027,6 @@
               </w:rPr>
               <w:t xml:space="preserve"> añade una propiedad que permite indicar si aparecen antes los anexos de la lista fija o los dinámicos.</w:t>
             </w:r>
-          </w:p>
-          <w:p>
-            <w:pPr>
-              <w:pStyle w:val="Prrafodelista"/>
-              <w:contextualSpacing/>
-              <w:rPr>
-                <w:rFonts w:ascii="Arial" w:eastAsia="Times New Roman" w:hAnsi="Arial" w:cs="Times New Roman"/>
-                <w:sz w:val="20"/>
-                <w:szCs w:val="20"/>
-                <w:lang w:val="es-ES_tradnl" w:eastAsia="ar-SA"/>
-              </w:rPr>
-            </w:pPr>
           </w:p>
           <w:p>
             <w:pPr>
@@ -32210,7 +32198,7 @@
         <w:color w:val="808080"/>
         <w:sz w:val="18"/>
       </w:rPr>
-      <w:t>21</w:t>
+      <w:t>25</w:t>
     </w:r>
     <w:r>
       <w:rPr>
@@ -32828,7 +32816,7 @@
         <v:path o:extrusionok="f" gradientshapeok="t" o:connecttype="rect"/>
         <o:lock v:ext="edit" aspectratio="t"/>
       </v:shapetype>
-      <v:shape id="_x0000_i1065" type="#_x0000_t75" style="width:11.5pt;height:11.5pt" o:bullet="t" filled="t">
+      <v:shape id="_x0000_i1064" type="#_x0000_t75" style="width:11.25pt;height:11.25pt" o:bullet="t" filled="t">
         <v:fill color2="black"/>
         <v:imagedata r:id="rId1" o:title=""/>
       </v:shape>
@@ -33885,7 +33873,7 @@
   <w:abstractNum w:abstractNumId="14" w15:restartNumberingAfterBreak="0">
     <w:nsid w:val="1601460C"/>
     <w:multiLevelType w:val="hybridMultilevel"/>
-    <w:tmpl w:val="717E7168"/>
+    <w:tmpl w:val="C026E220"/>
     <w:lvl w:ilvl="0" w:tplc="0C0A0001">
       <w:start w:val="1"/>
       <w:numFmt w:val="bullet"/>
@@ -36697,7 +36685,7 @@
 </file>
 
 <file path=customXml/itemProps1.xml><?xml version="1.0" encoding="utf-8"?>
-<ds:datastoreItem xmlns:ds="http://schemas.openxmlformats.org/officeDocument/2006/customXml" ds:itemID="{BA567734-467E-4138-ACCC-09AC175EA234}">
+<ds:datastoreItem xmlns:ds="http://schemas.openxmlformats.org/officeDocument/2006/customXml" ds:itemID="{F10D0E14-5665-4984-98FD-D25695BDA4A2}">
   <ds:schemaRefs>
     <ds:schemaRef ds:uri="http://schemas.openxmlformats.org/officeDocument/2006/bibliography"/>
   </ds:schemaRefs>

</xml_diff>